<commit_message>
cleanup + fix tests
</commit_message>
<xml_diff>
--- a/uploads/dummy.docx
+++ b/uploads/dummy.docx
@@ -4,49 +4,80 @@
   <w:body>
     <w:p>
       <w:pPr>
-        <w:pStyle w:val="NormalWeb"/>
+        <w:shd w:val="clear" w:color="auto" w:fill="1E1F22"/>
+        <w:tabs>
+          <w:tab w:val="left" w:pos="916"/>
+          <w:tab w:val="left" w:pos="1832"/>
+          <w:tab w:val="left" w:pos="2748"/>
+          <w:tab w:val="left" w:pos="3664"/>
+          <w:tab w:val="left" w:pos="4580"/>
+          <w:tab w:val="left" w:pos="5496"/>
+          <w:tab w:val="left" w:pos="6412"/>
+          <w:tab w:val="left" w:pos="7328"/>
+          <w:tab w:val="left" w:pos="8244"/>
+          <w:tab w:val="left" w:pos="9160"/>
+          <w:tab w:val="left" w:pos="10076"/>
+          <w:tab w:val="left" w:pos="10992"/>
+          <w:tab w:val="left" w:pos="11908"/>
+          <w:tab w:val="left" w:pos="12824"/>
+          <w:tab w:val="left" w:pos="13740"/>
+          <w:tab w:val="left" w:pos="14656"/>
+        </w:tabs>
+        <w:spacing w:after="0" w:line="240" w:lineRule="auto"/>
+        <w:rPr>
+          <w:rFonts w:ascii="Courier New" w:eastAsia="Times New Roman" w:hAnsi="Courier New" w:cs="Courier New"/>
+          <w:color w:val="BCBEC4"/>
+          <w:kern w:val="0"/>
+          <w:sz w:val="20"/>
+          <w:szCs w:val="20"/>
+          <w14:ligatures w14:val="none"/>
+        </w:rPr>
       </w:pPr>
       <w:r>
         <w:rPr>
-          <w:rStyle w:val="Strong"/>
-          <w:rFonts w:eastAsiaTheme="majorEastAsia"/>
+          <w:rFonts w:ascii="Courier New" w:eastAsia="Times New Roman" w:hAnsi="Courier New" w:cs="Courier New"/>
+          <w:color w:val="6AAB73"/>
+          <w:kern w:val="0"/>
+          <w:sz w:val="20"/>
+          <w:szCs w:val="20"/>
+          <w14:ligatures w14:val="none"/>
         </w:rPr>
-        <w:t>The Benefits of Outdoor Activities</w:t>
+        <w:t xml:space="preserve">Dummy </w:t>
+      </w:r>
+      <w:r>
+        <w:rPr>
+          <w:rFonts w:ascii="Courier New" w:eastAsia="Times New Roman" w:hAnsi="Courier New" w:cs="Courier New"/>
+          <w:color w:val="6AAB73"/>
+          <w:kern w:val="0"/>
+          <w:sz w:val="20"/>
+          <w:szCs w:val="20"/>
+          <w14:ligatures w14:val="none"/>
+        </w:rPr>
+        <w:t>DOCX</w:t>
+      </w:r>
+      <w:r>
+        <w:rPr>
+          <w:rFonts w:ascii="Courier New" w:eastAsia="Times New Roman" w:hAnsi="Courier New" w:cs="Courier New"/>
+          <w:color w:val="6AAB73"/>
+          <w:kern w:val="0"/>
+          <w:sz w:val="20"/>
+          <w:szCs w:val="20"/>
+          <w14:ligatures w14:val="none"/>
+        </w:rPr>
+        <w:t xml:space="preserve"> fil</w:t>
+      </w:r>
+      <w:r>
+        <w:rPr>
+          <w:rFonts w:ascii="Courier New" w:eastAsia="Times New Roman" w:hAnsi="Courier New" w:cs="Courier New"/>
+          <w:color w:val="6AAB73"/>
+          <w:kern w:val="0"/>
+          <w:sz w:val="20"/>
+          <w:szCs w:val="20"/>
+          <w14:ligatures w14:val="none"/>
+        </w:rPr>
+        <w:t>e</w:t>
       </w:r>
     </w:p>
-    <w:p>
-      <w:pPr>
-        <w:pStyle w:val="NormalWeb"/>
-      </w:pPr>
-      <w:r>
-        <w:t>Engaging in outdoor activities offers a wide range of benefits for both physical and mental well-being. Spending time outdoors, whether it's hiking, cycling, or simply walking in the park, can help reduce stress, improve mood, and boost overall health. Physical activities in natural environments can increase heart health, build strength, and improve flexibility.</w:t>
-      </w:r>
-    </w:p>
-    <w:p>
-      <w:pPr>
-        <w:pStyle w:val="NormalWeb"/>
-      </w:pPr>
-      <w:r>
-        <w:t>In addition to the physical benefits, being outdoors provides a mental recharge. Exposure to fresh air and sunlight has been shown to reduce anxiety and depression. Nature has a calming effect, helping to clear the mind and enhance creativity. Whether it's spending time near the ocean, in the mountains, or in a local green space, outdoor activities encourage mindfulness and present an opportunity to disconnect from the digital world.</w:t>
-      </w:r>
-    </w:p>
-    <w:p>
-      <w:pPr>
-        <w:pStyle w:val="NormalWeb"/>
-      </w:pPr>
-      <w:r>
-        <w:t>Furthermore, outdoor activities often foster a sense of community. Many people enjoy these activities with family, friends, or local groups, which can strengthen social bonds and create lasting memories. From group hikes to team sports, outdoor pursuits can promote teamwork and a sense of belonging.</w:t>
-      </w:r>
-    </w:p>
-    <w:p>
-      <w:pPr>
-        <w:pStyle w:val="NormalWeb"/>
-      </w:pPr>
-      <w:r>
-        <w:t>In summary, outdoor activities are a great way to improve both physical and mental health, build relationships, and reconnect with nature. Making time for outdoor activities can significantly improve quality of life, helping individuals to feel more energized, happier, and fulfilled.</w:t>
-      </w:r>
-    </w:p>
-    <w:p/>
     <w:sectPr>
       <w:pgSz w:w="12240" w:h="15840"/>
       <w:pgMar w:top="1440" w:right="1440" w:bottom="1440" w:left="1440" w:header="720" w:footer="720" w:gutter="0"/>
@@ -465,7 +496,7 @@
     <w:link w:val="Heading1Char"/>
     <w:uiPriority w:val="9"/>
     <w:qFormat/>
-    <w:rsid w:val="007268D3"/>
+    <w:rsid w:val="000C4C89"/>
     <w:pPr>
       <w:keepNext/>
       <w:keepLines/>
@@ -488,7 +519,7 @@
     <w:semiHidden/>
     <w:unhideWhenUsed/>
     <w:qFormat/>
-    <w:rsid w:val="007268D3"/>
+    <w:rsid w:val="000C4C89"/>
     <w:pPr>
       <w:keepNext/>
       <w:keepLines/>
@@ -511,7 +542,7 @@
     <w:semiHidden/>
     <w:unhideWhenUsed/>
     <w:qFormat/>
-    <w:rsid w:val="007268D3"/>
+    <w:rsid w:val="000C4C89"/>
     <w:pPr>
       <w:keepNext/>
       <w:keepLines/>
@@ -534,7 +565,7 @@
     <w:semiHidden/>
     <w:unhideWhenUsed/>
     <w:qFormat/>
-    <w:rsid w:val="007268D3"/>
+    <w:rsid w:val="000C4C89"/>
     <w:pPr>
       <w:keepNext/>
       <w:keepLines/>
@@ -557,7 +588,7 @@
     <w:semiHidden/>
     <w:unhideWhenUsed/>
     <w:qFormat/>
-    <w:rsid w:val="007268D3"/>
+    <w:rsid w:val="000C4C89"/>
     <w:pPr>
       <w:keepNext/>
       <w:keepLines/>
@@ -578,7 +609,7 @@
     <w:semiHidden/>
     <w:unhideWhenUsed/>
     <w:qFormat/>
-    <w:rsid w:val="007268D3"/>
+    <w:rsid w:val="000C4C89"/>
     <w:pPr>
       <w:keepNext/>
       <w:keepLines/>
@@ -601,7 +632,7 @@
     <w:semiHidden/>
     <w:unhideWhenUsed/>
     <w:qFormat/>
-    <w:rsid w:val="007268D3"/>
+    <w:rsid w:val="000C4C89"/>
     <w:pPr>
       <w:keepNext/>
       <w:keepLines/>
@@ -622,7 +653,7 @@
     <w:semiHidden/>
     <w:unhideWhenUsed/>
     <w:qFormat/>
-    <w:rsid w:val="007268D3"/>
+    <w:rsid w:val="000C4C89"/>
     <w:pPr>
       <w:keepNext/>
       <w:keepLines/>
@@ -645,7 +676,7 @@
     <w:semiHidden/>
     <w:unhideWhenUsed/>
     <w:qFormat/>
-    <w:rsid w:val="007268D3"/>
+    <w:rsid w:val="000C4C89"/>
     <w:pPr>
       <w:keepNext/>
       <w:keepLines/>
@@ -689,7 +720,7 @@
     <w:basedOn w:val="DefaultParagraphFont"/>
     <w:link w:val="Heading1"/>
     <w:uiPriority w:val="9"/>
-    <w:rsid w:val="007268D3"/>
+    <w:rsid w:val="000C4C89"/>
     <w:rPr>
       <w:rFonts w:asciiTheme="majorHAnsi" w:eastAsiaTheme="majorEastAsia" w:hAnsiTheme="majorHAnsi" w:cstheme="majorBidi"/>
       <w:color w:val="0F4761" w:themeColor="accent1" w:themeShade="BF"/>
@@ -703,7 +734,7 @@
     <w:link w:val="Heading2"/>
     <w:uiPriority w:val="9"/>
     <w:semiHidden/>
-    <w:rsid w:val="007268D3"/>
+    <w:rsid w:val="000C4C89"/>
     <w:rPr>
       <w:rFonts w:asciiTheme="majorHAnsi" w:eastAsiaTheme="majorEastAsia" w:hAnsiTheme="majorHAnsi" w:cstheme="majorBidi"/>
       <w:color w:val="0F4761" w:themeColor="accent1" w:themeShade="BF"/>
@@ -717,7 +748,7 @@
     <w:link w:val="Heading3"/>
     <w:uiPriority w:val="9"/>
     <w:semiHidden/>
-    <w:rsid w:val="007268D3"/>
+    <w:rsid w:val="000C4C89"/>
     <w:rPr>
       <w:rFonts w:eastAsiaTheme="majorEastAsia" w:cstheme="majorBidi"/>
       <w:color w:val="0F4761" w:themeColor="accent1" w:themeShade="BF"/>
@@ -731,7 +762,7 @@
     <w:link w:val="Heading4"/>
     <w:uiPriority w:val="9"/>
     <w:semiHidden/>
-    <w:rsid w:val="007268D3"/>
+    <w:rsid w:val="000C4C89"/>
     <w:rPr>
       <w:rFonts w:eastAsiaTheme="majorEastAsia" w:cstheme="majorBidi"/>
       <w:i/>
@@ -745,7 +776,7 @@
     <w:link w:val="Heading5"/>
     <w:uiPriority w:val="9"/>
     <w:semiHidden/>
-    <w:rsid w:val="007268D3"/>
+    <w:rsid w:val="000C4C89"/>
     <w:rPr>
       <w:rFonts w:eastAsiaTheme="majorEastAsia" w:cstheme="majorBidi"/>
       <w:color w:val="0F4761" w:themeColor="accent1" w:themeShade="BF"/>
@@ -757,7 +788,7 @@
     <w:link w:val="Heading6"/>
     <w:uiPriority w:val="9"/>
     <w:semiHidden/>
-    <w:rsid w:val="007268D3"/>
+    <w:rsid w:val="000C4C89"/>
     <w:rPr>
       <w:rFonts w:eastAsiaTheme="majorEastAsia" w:cstheme="majorBidi"/>
       <w:i/>
@@ -771,7 +802,7 @@
     <w:link w:val="Heading7"/>
     <w:uiPriority w:val="9"/>
     <w:semiHidden/>
-    <w:rsid w:val="007268D3"/>
+    <w:rsid w:val="000C4C89"/>
     <w:rPr>
       <w:rFonts w:eastAsiaTheme="majorEastAsia" w:cstheme="majorBidi"/>
       <w:color w:val="595959" w:themeColor="text1" w:themeTint="A6"/>
@@ -783,7 +814,7 @@
     <w:link w:val="Heading8"/>
     <w:uiPriority w:val="9"/>
     <w:semiHidden/>
-    <w:rsid w:val="007268D3"/>
+    <w:rsid w:val="000C4C89"/>
     <w:rPr>
       <w:rFonts w:eastAsiaTheme="majorEastAsia" w:cstheme="majorBidi"/>
       <w:i/>
@@ -797,7 +828,7 @@
     <w:link w:val="Heading9"/>
     <w:uiPriority w:val="9"/>
     <w:semiHidden/>
-    <w:rsid w:val="007268D3"/>
+    <w:rsid w:val="000C4C89"/>
     <w:rPr>
       <w:rFonts w:eastAsiaTheme="majorEastAsia" w:cstheme="majorBidi"/>
       <w:color w:val="272727" w:themeColor="text1" w:themeTint="D8"/>
@@ -810,7 +841,7 @@
     <w:link w:val="TitleChar"/>
     <w:uiPriority w:val="10"/>
     <w:qFormat/>
-    <w:rsid w:val="007268D3"/>
+    <w:rsid w:val="000C4C89"/>
     <w:pPr>
       <w:spacing w:after="80" w:line="240" w:lineRule="auto"/>
       <w:contextualSpacing/>
@@ -828,7 +859,7 @@
     <w:basedOn w:val="DefaultParagraphFont"/>
     <w:link w:val="Title"/>
     <w:uiPriority w:val="10"/>
-    <w:rsid w:val="007268D3"/>
+    <w:rsid w:val="000C4C89"/>
     <w:rPr>
       <w:rFonts w:asciiTheme="majorHAnsi" w:eastAsiaTheme="majorEastAsia" w:hAnsiTheme="majorHAnsi" w:cstheme="majorBidi"/>
       <w:spacing w:val="-10"/>
@@ -844,7 +875,7 @@
     <w:link w:val="SubtitleChar"/>
     <w:uiPriority w:val="11"/>
     <w:qFormat/>
-    <w:rsid w:val="007268D3"/>
+    <w:rsid w:val="000C4C89"/>
     <w:pPr>
       <w:numPr>
         <w:ilvl w:val="1"/>
@@ -863,7 +894,7 @@
     <w:basedOn w:val="DefaultParagraphFont"/>
     <w:link w:val="Subtitle"/>
     <w:uiPriority w:val="11"/>
-    <w:rsid w:val="007268D3"/>
+    <w:rsid w:val="000C4C89"/>
     <w:rPr>
       <w:rFonts w:eastAsiaTheme="majorEastAsia" w:cstheme="majorBidi"/>
       <w:color w:val="595959" w:themeColor="text1" w:themeTint="A6"/>
@@ -879,7 +910,7 @@
     <w:link w:val="QuoteChar"/>
     <w:uiPriority w:val="29"/>
     <w:qFormat/>
-    <w:rsid w:val="007268D3"/>
+    <w:rsid w:val="000C4C89"/>
     <w:pPr>
       <w:spacing w:before="160"/>
       <w:jc w:val="center"/>
@@ -895,7 +926,7 @@
     <w:basedOn w:val="DefaultParagraphFont"/>
     <w:link w:val="Quote"/>
     <w:uiPriority w:val="29"/>
-    <w:rsid w:val="007268D3"/>
+    <w:rsid w:val="000C4C89"/>
     <w:rPr>
       <w:i/>
       <w:iCs/>
@@ -907,7 +938,7 @@
     <w:basedOn w:val="Normal"/>
     <w:uiPriority w:val="34"/>
     <w:qFormat/>
-    <w:rsid w:val="007268D3"/>
+    <w:rsid w:val="000C4C89"/>
     <w:pPr>
       <w:ind w:left="720"/>
       <w:contextualSpacing/>
@@ -918,7 +949,7 @@
     <w:basedOn w:val="DefaultParagraphFont"/>
     <w:uiPriority w:val="21"/>
     <w:qFormat/>
-    <w:rsid w:val="007268D3"/>
+    <w:rsid w:val="000C4C89"/>
     <w:rPr>
       <w:i/>
       <w:iCs/>
@@ -932,7 +963,7 @@
     <w:link w:val="IntenseQuoteChar"/>
     <w:uiPriority w:val="30"/>
     <w:qFormat/>
-    <w:rsid w:val="007268D3"/>
+    <w:rsid w:val="000C4C89"/>
     <w:pPr>
       <w:pBdr>
         <w:top w:val="single" w:sz="4" w:space="10" w:color="0F4761" w:themeColor="accent1" w:themeShade="BF"/>
@@ -953,7 +984,7 @@
     <w:basedOn w:val="DefaultParagraphFont"/>
     <w:link w:val="IntenseQuote"/>
     <w:uiPriority w:val="30"/>
-    <w:rsid w:val="007268D3"/>
+    <w:rsid w:val="000C4C89"/>
     <w:rPr>
       <w:i/>
       <w:iCs/>
@@ -965,7 +996,7 @@
     <w:basedOn w:val="DefaultParagraphFont"/>
     <w:uiPriority w:val="32"/>
     <w:qFormat/>
-    <w:rsid w:val="007268D3"/>
+    <w:rsid w:val="000C4C89"/>
     <w:rPr>
       <w:b/>
       <w:bCs/>
@@ -974,31 +1005,56 @@
       <w:spacing w:val="5"/>
     </w:rPr>
   </w:style>
-  <w:style w:type="paragraph" w:styleId="NormalWeb">
-    <w:name w:val="Normal (Web)"/>
-    <w:basedOn w:val="Normal"/>
+  <w:style w:type="paragraph" w:styleId="HTMLPreformatted">
+    <w:name w:val="HTML Preformatted"/>
+    <w:basedOn w:val="Normal"/>
+    <w:link w:val="HTMLPreformattedChar"/>
     <w:uiPriority w:val="99"/>
     <w:semiHidden/>
     <w:unhideWhenUsed/>
-    <w:rsid w:val="0008601B"/>
-    <w:pPr>
-      <w:spacing w:before="100" w:beforeAutospacing="1" w:after="100" w:afterAutospacing="1" w:line="240" w:lineRule="auto"/>
-    </w:pPr>
-    <w:rPr>
-      <w:rFonts w:ascii="Times New Roman" w:eastAsia="Times New Roman" w:hAnsi="Times New Roman" w:cs="Times New Roman"/>
+    <w:rsid w:val="003E7898"/>
+    <w:pPr>
+      <w:tabs>
+        <w:tab w:val="left" w:pos="916"/>
+        <w:tab w:val="left" w:pos="1832"/>
+        <w:tab w:val="left" w:pos="2748"/>
+        <w:tab w:val="left" w:pos="3664"/>
+        <w:tab w:val="left" w:pos="4580"/>
+        <w:tab w:val="left" w:pos="5496"/>
+        <w:tab w:val="left" w:pos="6412"/>
+        <w:tab w:val="left" w:pos="7328"/>
+        <w:tab w:val="left" w:pos="8244"/>
+        <w:tab w:val="left" w:pos="9160"/>
+        <w:tab w:val="left" w:pos="10076"/>
+        <w:tab w:val="left" w:pos="10992"/>
+        <w:tab w:val="left" w:pos="11908"/>
+        <w:tab w:val="left" w:pos="12824"/>
+        <w:tab w:val="left" w:pos="13740"/>
+        <w:tab w:val="left" w:pos="14656"/>
+      </w:tabs>
+      <w:spacing w:after="0" w:line="240" w:lineRule="auto"/>
+    </w:pPr>
+    <w:rPr>
+      <w:rFonts w:ascii="Courier New" w:eastAsia="Times New Roman" w:hAnsi="Courier New" w:cs="Courier New"/>
       <w:kern w:val="0"/>
+      <w:sz w:val="20"/>
+      <w:szCs w:val="20"/>
       <w14:ligatures w14:val="none"/>
     </w:rPr>
   </w:style>
-  <w:style w:type="character" w:styleId="Strong">
-    <w:name w:val="Strong"/>
-    <w:basedOn w:val="DefaultParagraphFont"/>
-    <w:uiPriority w:val="22"/>
-    <w:qFormat/>
-    <w:rsid w:val="0008601B"/>
-    <w:rPr>
-      <w:b/>
-      <w:bCs/>
+  <w:style w:type="character" w:customStyle="1" w:styleId="HTMLPreformattedChar">
+    <w:name w:val="HTML Preformatted Char"/>
+    <w:basedOn w:val="DefaultParagraphFont"/>
+    <w:link w:val="HTMLPreformatted"/>
+    <w:uiPriority w:val="99"/>
+    <w:semiHidden/>
+    <w:rsid w:val="003E7898"/>
+    <w:rPr>
+      <w:rFonts w:ascii="Courier New" w:eastAsia="Times New Roman" w:hAnsi="Courier New" w:cs="Courier New"/>
+      <w:kern w:val="0"/>
+      <w:sz w:val="20"/>
+      <w:szCs w:val="20"/>
+      <w14:ligatures w14:val="none"/>
     </w:rPr>
   </w:style>
 </w:styles>

</xml_diff>